<commit_message>
added some functions and scenarios
</commit_message>
<xml_diff>
--- a/sketches_for_project - Not revised version.docx
+++ b/sketches_for_project - Not revised version.docx
@@ -1,6 +1,6 @@
 
 <file path=word/document.xml><?xml version="1.0" encoding="utf-8"?>
-<w:document xmlns:wpc="http://schemas.microsoft.com/office/word/2010/wordprocessingCanvas" xmlns:cx="http://schemas.microsoft.com/office/drawing/2014/chartex" xmlns:cx1="http://schemas.microsoft.com/office/drawing/2015/9/8/chartex" xmlns:cx2="http://schemas.microsoft.com/office/drawing/2015/10/21/chartex" xmlns:cx3="http://schemas.microsoft.com/office/drawing/2016/5/9/chartex" xmlns:cx4="http://schemas.microsoft.com/office/drawing/2016/5/10/chartex" xmlns:cx5="http://schemas.microsoft.com/office/drawing/2016/5/11/chartex" xmlns:cx6="http://schemas.microsoft.com/office/drawing/2016/5/12/chartex" xmlns:cx7="http://schemas.microsoft.com/office/drawing/2016/5/13/chartex" xmlns:cx8="http://schemas.microsoft.com/office/drawing/2016/5/14/chartex" xmlns:mc="http://schemas.openxmlformats.org/markup-compatibility/2006" xmlns:aink="http://schemas.microsoft.com/office/drawing/2016/ink" xmlns:am3d="http://schemas.microsoft.com/office/drawing/2017/model3d" xmlns:o="urn:schemas-microsoft-com:office:office" xmlns:r="http://schemas.openxmlformats.org/officeDocument/2006/relationships" xmlns:m="http://schemas.openxmlformats.org/officeDocument/2006/math" xmlns:v="urn:schemas-microsoft-com:vml" xmlns:wp14="http://schemas.microsoft.com/office/word/2010/wordprocessingDrawing" xmlns:wp="http://schemas.openxmlformats.org/drawingml/2006/wordprocessingDrawing" xmlns:w10="urn:schemas-microsoft-com:office:word" xmlns:w="http://schemas.openxmlformats.org/wordprocessingml/2006/main" xmlns:w14="http://schemas.microsoft.com/office/word/2010/wordml" xmlns:w15="http://schemas.microsoft.com/office/word/2012/wordml" xmlns:w16cid="http://schemas.microsoft.com/office/word/2016/wordml/cid" xmlns:w16se="http://schemas.microsoft.com/office/word/2015/wordml/symex" xmlns:wpg="http://schemas.microsoft.com/office/word/2010/wordprocessingGroup" xmlns:wpi="http://schemas.microsoft.com/office/word/2010/wordprocessingInk" xmlns:wne="http://schemas.microsoft.com/office/word/2006/wordml" xmlns:wps="http://schemas.microsoft.com/office/word/2010/wordprocessingShape" mc:Ignorable="w14 w15 w16se w16cid wp14">
+<w:document xmlns:wpc="http://schemas.microsoft.com/office/word/2010/wordprocessingCanvas" xmlns:mo="http://schemas.microsoft.com/office/mac/office/2008/main" xmlns:mc="http://schemas.openxmlformats.org/markup-compatibility/2006" xmlns:mv="urn:schemas-microsoft-com:mac:vml" xmlns:o="urn:schemas-microsoft-com:office:office" xmlns:r="http://schemas.openxmlformats.org/officeDocument/2006/relationships" xmlns:m="http://schemas.openxmlformats.org/officeDocument/2006/math" xmlns:v="urn:schemas-microsoft-com:vml" xmlns:wp14="http://schemas.microsoft.com/office/word/2010/wordprocessingDrawing" xmlns:wp="http://schemas.openxmlformats.org/drawingml/2006/wordprocessingDrawing" xmlns:w10="urn:schemas-microsoft-com:office:word" xmlns:w="http://schemas.openxmlformats.org/wordprocessingml/2006/main" xmlns:w14="http://schemas.microsoft.com/office/word/2010/wordml" xmlns:w15="http://schemas.microsoft.com/office/word/2012/wordml" xmlns:wpg="http://schemas.microsoft.com/office/word/2010/wordprocessingGroup" xmlns:wpi="http://schemas.microsoft.com/office/word/2010/wordprocessingInk" xmlns:wne="http://schemas.microsoft.com/office/word/2006/wordml" xmlns:wps="http://schemas.microsoft.com/office/word/2010/wordprocessingShape" mc:Ignorable="w14 w15 wp14">
   <w:body>
     <w:p>
       <w:r>
@@ -804,46 +804,40 @@
         <w:t xml:space="preserve"> the </w:t>
       </w:r>
       <w:r>
-        <w:t>selected</w:t>
+        <w:t xml:space="preserve">selected </w:t>
+      </w:r>
+      <w:r>
+        <w:t>area.</w:t>
+      </w:r>
+    </w:p>
+    <w:p>
+      <w:pPr>
+        <w:pStyle w:val="Paragrafoelenco"/>
+        <w:numPr>
+          <w:ilvl w:val="1"/>
+          <w:numId w:val="2"/>
+        </w:numPr>
+      </w:pPr>
+      <w:r>
+        <w:t xml:space="preserve">The system </w:t>
+      </w:r>
+      <w:r>
+        <w:t>must allow</w:t>
       </w:r>
       <w:r>
         <w:t xml:space="preserve"> </w:t>
       </w:r>
       <w:r>
-        <w:t>area.</w:t>
-      </w:r>
-    </w:p>
-    <w:p>
-      <w:pPr>
-        <w:pStyle w:val="Paragrafoelenco"/>
-        <w:numPr>
-          <w:ilvl w:val="1"/>
-          <w:numId w:val="2"/>
-        </w:numPr>
-      </w:pPr>
-      <w:r>
-        <w:t xml:space="preserve">The system </w:t>
-      </w:r>
-      <w:r>
-        <w:t>must allow</w:t>
+        <w:t>supervisors</w:t>
       </w:r>
       <w:r>
         <w:t xml:space="preserve"> </w:t>
       </w:r>
       <w:r>
-        <w:t>supervisors</w:t>
-      </w:r>
-      <w:r>
-        <w:t xml:space="preserve"> </w:t>
-      </w:r>
-      <w:r>
         <w:t>to retrieve information about the vehicles with the most violations</w:t>
       </w:r>
       <w:r>
-        <w:t xml:space="preserve"> within the selected area</w:t>
-      </w:r>
-      <w:r>
-        <w:t>.</w:t>
+        <w:t xml:space="preserve"> within the selected area.</w:t>
       </w:r>
     </w:p>
     <w:p>
@@ -1224,13 +1218,11 @@
         <w:t>occurred</w:t>
       </w:r>
       <w:r>
-        <w:t xml:space="preserve">, to help the matching of the photo with the GPS position of the user. He then </w:t>
-      </w:r>
-      <w:proofErr w:type="gramStart"/>
-      <w:r>
-        <w:t>confirm</w:t>
-      </w:r>
-      <w:proofErr w:type="gramEnd"/>
+        <w:t>, to help the matching of the photo with the GPS position of the user. He then confirm</w:t>
+      </w:r>
+      <w:r>
+        <w:t>s</w:t>
+      </w:r>
       <w:r>
         <w:t xml:space="preserve"> clicking on the “Confirm” button. The potential violation is now sent to the server for a verification. Finally, he closes the application and continues his walk.</w:t>
       </w:r>
@@ -1242,135 +1234,157 @@
       </w:pPr>
     </w:p>
     <w:p>
-      <w:r>
-        <w:t>2.The policeman receives a notification</w:t>
+      <w:bookmarkStart w:id="0" w:name="_GoBack"/>
+      <w:r>
+        <w:t xml:space="preserve">2.The </w:t>
+      </w:r>
+      <w:r>
+        <w:t>agent</w:t>
+      </w:r>
+      <w:r>
+        <w:t xml:space="preserve"> receives a notification</w:t>
+      </w:r>
+      <w:r>
+        <w:t xml:space="preserve"> and issues a traffic tickets</w:t>
       </w:r>
     </w:p>
     <w:p/>
     <w:p>
       <w:r>
-        <w:t>3. Checks for unsafe streets in his zone</w:t>
-      </w:r>
-    </w:p>
-    <w:p/>
-    <w:p>
-      <w:r>
-        <w:t>Bob is a curious user that has the SafeStreet application installed in his iPhone 8 but is not registered in the SafeStreet database. One day, he witnesses an accident in the streets while driving his car, where a car runs over a biker correctly biking in his bike lane.</w:t>
-      </w:r>
-    </w:p>
-    <w:p>
-      <w:r>
-        <w:t xml:space="preserve">As he goes home, he’s curious about the most dangerous and unsafe areas and streets in his city and he wants to if the street where he saw the accident is one of them. He opens the SafeStreet application and clicks the button “Check statistics in a city”. After this, a new page opens in which Bob clicks on the “Check for most dangerous areas/streets”. The last click he does is on the “Search for a city using your GPS position” button. Now the screen shows a map with highlighted the most unsafe areas (with most accidents) in his city. Bob selects then the area is interested in </w:t>
-      </w:r>
-      <w:r>
-        <w:lastRenderedPageBreak/>
-        <w:t xml:space="preserve">and sees </w:t>
-      </w:r>
-      <w:r>
-        <w:t>which</w:t>
-      </w:r>
-      <w:r>
-        <w:t xml:space="preserve"> are the most dangerous streets in the area. Bob discovers that the street he was searching for is the most dangerous one. Finally, Bob closes the application.</w:t>
-      </w:r>
-    </w:p>
-    <w:p/>
-    <w:p/>
-    <w:p>
-      <w:r>
-        <w:t xml:space="preserve">4. Needs to travel and </w:t>
-      </w:r>
-      <w:r>
-        <w:t>searches</w:t>
-      </w:r>
-      <w:r>
-        <w:t xml:space="preserve"> for safe places for a car</w:t>
-      </w:r>
-    </w:p>
-    <w:p>
-      <w:r>
-        <w:tab/>
-      </w:r>
-    </w:p>
-    <w:p>
-      <w:r>
-        <w:t xml:space="preserve">Marie is a woman who often travels for work. She </w:t>
-      </w:r>
-      <w:r>
-        <w:t>typically</w:t>
-      </w:r>
-      <w:r>
-        <w:t xml:space="preserve"> travels by car. She lives in Milan and this week she needs to go to Turin. He wants to know where she can safely park the car and take an hotel reservation. Before searching for an hotel, she takes out her Huawei and opens the SafeStreet application. She clicks the button “Check statistics in a city”. After this, a new page opens in which Bob clicks on the “Check for most dangerous areas/streets”. The last click he does is on the “Select a city you want” button. She chooses “Turin” among all the possible ones. Now she can use</w:t>
-      </w:r>
-      <w:r>
-        <w:t xml:space="preserve"> </w:t>
-      </w:r>
-      <w:r>
-        <w:t>found</w:t>
-      </w:r>
-      <w:r>
-        <w:t xml:space="preserve"> info</w:t>
-      </w:r>
-      <w:r>
-        <w:t>rmation</w:t>
-      </w:r>
-      <w:r>
-        <w:t xml:space="preserve"> to look for safe zones near her workplace.</w:t>
-      </w:r>
-    </w:p>
-    <w:p/>
-    <w:p/>
-    <w:p>
-      <w:r>
-        <w:t>5. New intervention in an unsafe street</w:t>
-      </w:r>
-    </w:p>
-    <w:p/>
-    <w:p>
-      <w:r>
-        <w:t>6.the user registers to the application</w:t>
-      </w:r>
-    </w:p>
-    <w:p/>
-    <w:p>
-      <w:r>
-        <w:t xml:space="preserve">Luke and Walter are two close friends. Luke doesn’t know about SafeStreet application while Walter is a regular registered user of it. One day, Walter and Luke are walking down a road. Walter notices a potential violation and stops. He takes out his phone and opens the SafeStreet application. Luke asks Walter what he’s </w:t>
-      </w:r>
-      <w:proofErr w:type="gramStart"/>
-      <w:r>
-        <w:t>doing</w:t>
-      </w:r>
-      <w:proofErr w:type="gramEnd"/>
-      <w:r>
-        <w:t xml:space="preserve"> and Walter explains what SafeStreet is. Walter is </w:t>
-      </w:r>
-      <w:proofErr w:type="gramStart"/>
-      <w:r>
-        <w:t>pretty convincing</w:t>
-      </w:r>
-      <w:proofErr w:type="gramEnd"/>
-      <w:r>
-        <w:t xml:space="preserve"> and makes Luke install the application. Luke learns that to report violations he </w:t>
-      </w:r>
-      <w:proofErr w:type="gramStart"/>
-      <w:r>
-        <w:t>need</w:t>
-      </w:r>
-      <w:proofErr w:type="gramEnd"/>
-      <w:r>
-        <w:t xml:space="preserve"> to register. </w:t>
-      </w:r>
-      <w:proofErr w:type="gramStart"/>
-      <w:r>
-        <w:t>So</w:t>
-      </w:r>
-      <w:proofErr w:type="gramEnd"/>
-      <w:r>
-        <w:t xml:space="preserve"> he starts the process of registration providing his name, surname, birthdate, fiscal code and number of the identity card. After this, he creates his own unique username and the password. On screen, Luke sees that the registration has been successful. </w:t>
-      </w:r>
-    </w:p>
+        <w:t>Lukas is a munic</w:t>
+      </w:r>
+      <w:r>
+        <w:t>ipality agent that is working as usual</w:t>
+      </w:r>
+      <w:r>
+        <w:t xml:space="preserve"> at his desk and has the </w:t>
+      </w:r>
+      <w:proofErr w:type="spellStart"/>
+      <w:r>
+        <w:t>SafeStreet</w:t>
+      </w:r>
+      <w:proofErr w:type="spellEnd"/>
+      <w:r>
+        <w:t xml:space="preserve"> Web app</w:t>
+      </w:r>
+      <w:r>
+        <w:t xml:space="preserve"> open</w:t>
+      </w:r>
+      <w:r>
+        <w:t xml:space="preserve">ed. While checking his papers he receives a notification from the </w:t>
+      </w:r>
+      <w:proofErr w:type="spellStart"/>
+      <w:r>
+        <w:t>SafeStreet</w:t>
+      </w:r>
+      <w:proofErr w:type="spellEnd"/>
+      <w:r>
+        <w:t xml:space="preserve">. He opens the window of the app and finds that a new report has been made about a violation. Lukas clicks on the row linked to the new violation. He observes that the violation has been reported by a certain </w:t>
+      </w:r>
+      <w:proofErr w:type="spellStart"/>
+      <w:r>
+        <w:t>Gianluca</w:t>
+      </w:r>
+      <w:proofErr w:type="spellEnd"/>
+      <w:r>
+        <w:t xml:space="preserve"> Verdi. The pictures of the report clearly show the vehicle that has made the violation (not paid parking meter), his license plate and the place where the violation occurred. There is now enough evidence that allows Lukas to issue a traffic ticket to the owner of the vehicle.</w:t>
+      </w:r>
+    </w:p>
+    <w:bookmarkEnd w:id="0"/>
     <w:p/>
     <w:p/>
     <w:p/>
+    <w:p/>
+    <w:p/>
+    <w:p>
+      <w:r>
+        <w:lastRenderedPageBreak/>
+        <w:t>3. Checks for unsafe streets in his zone</w:t>
+      </w:r>
+    </w:p>
+    <w:p/>
+    <w:p>
+      <w:r>
+        <w:t>Bob is a curious user that has the SafeStreet application installed in his iPhone 8 but is not registered in the SafeStreet database. One day, he witnesses an accident in the streets while driving his car, where a car runs over a biker correctly biking in his bike lane.</w:t>
+      </w:r>
+    </w:p>
+    <w:p>
+      <w:r>
+        <w:t xml:space="preserve">As he goes home, he’s curious about the most dangerous and unsafe areas and streets in his city and he wants to if the street where he saw the accident is one of them. He opens the SafeStreet application and clicks the button “Check statistics in a city”. After this, a new page opens in which Bob clicks on the “Check for most dangerous areas/streets”. The last click he does is on the “Search for a city using your GPS position” button. Now the screen shows a map with highlighted the most unsafe areas (with most accidents) in his city. Bob selects then the area is interested in and sees </w:t>
+      </w:r>
+      <w:r>
+        <w:t>which</w:t>
+      </w:r>
+      <w:r>
+        <w:t xml:space="preserve"> are the most dangerous streets in the area. Bob discovers that the street he was searching for is the most dangerous one. Finally, Bob closes the application.</w:t>
+      </w:r>
+    </w:p>
+    <w:p/>
+    <w:p/>
+    <w:p>
+      <w:r>
+        <w:t xml:space="preserve">4. Needs to travel and </w:t>
+      </w:r>
+      <w:r>
+        <w:t>searches</w:t>
+      </w:r>
+      <w:r>
+        <w:t xml:space="preserve"> for safe places for a car</w:t>
+      </w:r>
+    </w:p>
+    <w:p>
+      <w:r>
+        <w:tab/>
+      </w:r>
+    </w:p>
+    <w:p>
+      <w:r>
+        <w:t xml:space="preserve">Marie is a woman who often travels for work. She </w:t>
+      </w:r>
+      <w:r>
+        <w:t>typically</w:t>
+      </w:r>
+      <w:r>
+        <w:t xml:space="preserve"> travels by car. She lives in Milan and this week she needs to go to Turin. He wants to know where she can safely park the car and take an hotel reservation. Before searching for an hotel, she takes out her Huawei and opens the SafeStreet application. She clicks the button “Check statistics in a city”. After this, a new page opens in which Bob clicks on the “Check for most dangerous areas/streets”. The last click he does is on the “Select a city you want” button. She chooses “Turin” among all the possible ones. Now she can use</w:t>
+      </w:r>
+      <w:r>
+        <w:t xml:space="preserve"> </w:t>
+      </w:r>
+      <w:r>
+        <w:t>found</w:t>
+      </w:r>
+      <w:r>
+        <w:t xml:space="preserve"> info</w:t>
+      </w:r>
+      <w:r>
+        <w:t>rmation</w:t>
+      </w:r>
+      <w:r>
+        <w:t xml:space="preserve"> to look for safe zones near her workplace.</w:t>
+      </w:r>
+    </w:p>
+    <w:p/>
+    <w:p/>
+    <w:p>
+      <w:r>
+        <w:t>5. New intervention in an unsafe street</w:t>
+      </w:r>
+    </w:p>
+    <w:p/>
+    <w:p>
+      <w:r>
+        <w:t>6.the user registers to the application</w:t>
+      </w:r>
+    </w:p>
+    <w:p/>
+    <w:p>
+      <w:r>
+        <w:t xml:space="preserve">Luke and Walter are two close friends. Luke doesn’t know about SafeStreet application while Walter is a regular registered user of it. One day, Walter and Luke are walking down a road. Walter notices a potential violation and stops. He takes out his phone and opens the SafeStreet application. Luke asks Walter what he’s doing and Walter explains what SafeStreet is. Walter is pretty convincing and makes Luke install the application. Luke learns that to report violations he need to register. So he starts the process of registration providing his name, surname, birthdate, fiscal code and number of the identity card. After this, he creates his own unique username and the password. On screen, Luke sees that the registration has been successful. </w:t>
+      </w:r>
+    </w:p>
+    <w:p/>
+    <w:p/>
+    <w:p/>
     <w:p>
       <w:r>
         <w:t xml:space="preserve">Common hours: 1 h </w:t>
@@ -1388,10 +1402,7 @@
         <w:t>Scenarios: 1 h</w:t>
       </w:r>
     </w:p>
-    <w:p>
-      <w:bookmarkStart w:id="0" w:name="_GoBack"/>
-      <w:bookmarkEnd w:id="0"/>
-    </w:p>
+    <w:p/>
     <w:sectPr>
       <w:pgSz w:w="11900" w:h="16840"/>
       <w:pgMar w:top="1417" w:right="1134" w:bottom="1134" w:left="1134" w:header="708" w:footer="708" w:gutter="0"/>
@@ -1403,7 +1414,7 @@
 </file>
 
 <file path=word/endnotes.xml><?xml version="1.0" encoding="utf-8"?>
-<w:endnotes xmlns:wpc="http://schemas.microsoft.com/office/word/2010/wordprocessingCanvas" xmlns:cx="http://schemas.microsoft.com/office/drawing/2014/chartex" xmlns:cx1="http://schemas.microsoft.com/office/drawing/2015/9/8/chartex" xmlns:cx2="http://schemas.microsoft.com/office/drawing/2015/10/21/chartex" xmlns:cx3="http://schemas.microsoft.com/office/drawing/2016/5/9/chartex" xmlns:cx4="http://schemas.microsoft.com/office/drawing/2016/5/10/chartex" xmlns:cx5="http://schemas.microsoft.com/office/drawing/2016/5/11/chartex" xmlns:cx6="http://schemas.microsoft.com/office/drawing/2016/5/12/chartex" xmlns:cx7="http://schemas.microsoft.com/office/drawing/2016/5/13/chartex" xmlns:cx8="http://schemas.microsoft.com/office/drawing/2016/5/14/chartex" xmlns:mc="http://schemas.openxmlformats.org/markup-compatibility/2006" xmlns:aink="http://schemas.microsoft.com/office/drawing/2016/ink" xmlns:am3d="http://schemas.microsoft.com/office/drawing/2017/model3d" xmlns:o="urn:schemas-microsoft-com:office:office" xmlns:r="http://schemas.openxmlformats.org/officeDocument/2006/relationships" xmlns:m="http://schemas.openxmlformats.org/officeDocument/2006/math" xmlns:v="urn:schemas-microsoft-com:vml" xmlns:wp14="http://schemas.microsoft.com/office/word/2010/wordprocessingDrawing" xmlns:wp="http://schemas.openxmlformats.org/drawingml/2006/wordprocessingDrawing" xmlns:w10="urn:schemas-microsoft-com:office:word" xmlns:w="http://schemas.openxmlformats.org/wordprocessingml/2006/main" xmlns:w14="http://schemas.microsoft.com/office/word/2010/wordml" xmlns:w15="http://schemas.microsoft.com/office/word/2012/wordml" xmlns:w16cid="http://schemas.microsoft.com/office/word/2016/wordml/cid" xmlns:w16se="http://schemas.microsoft.com/office/word/2015/wordml/symex" xmlns:wpg="http://schemas.microsoft.com/office/word/2010/wordprocessingGroup" xmlns:wpi="http://schemas.microsoft.com/office/word/2010/wordprocessingInk" xmlns:wne="http://schemas.microsoft.com/office/word/2006/wordml" xmlns:wps="http://schemas.microsoft.com/office/word/2010/wordprocessingShape" mc:Ignorable="w14 w15 w16se w16cid wp14">
+<w:endnotes xmlns:wpc="http://schemas.microsoft.com/office/word/2010/wordprocessingCanvas" xmlns:mo="http://schemas.microsoft.com/office/mac/office/2008/main" xmlns:mc="http://schemas.openxmlformats.org/markup-compatibility/2006" xmlns:mv="urn:schemas-microsoft-com:mac:vml" xmlns:o="urn:schemas-microsoft-com:office:office" xmlns:r="http://schemas.openxmlformats.org/officeDocument/2006/relationships" xmlns:m="http://schemas.openxmlformats.org/officeDocument/2006/math" xmlns:v="urn:schemas-microsoft-com:vml" xmlns:wp14="http://schemas.microsoft.com/office/word/2010/wordprocessingDrawing" xmlns:wp="http://schemas.openxmlformats.org/drawingml/2006/wordprocessingDrawing" xmlns:w10="urn:schemas-microsoft-com:office:word" xmlns:w="http://schemas.openxmlformats.org/wordprocessingml/2006/main" xmlns:w14="http://schemas.microsoft.com/office/word/2010/wordml" xmlns:w15="http://schemas.microsoft.com/office/word/2012/wordml" xmlns:wpg="http://schemas.microsoft.com/office/word/2010/wordprocessingGroup" xmlns:wpi="http://schemas.microsoft.com/office/word/2010/wordprocessingInk" xmlns:wne="http://schemas.microsoft.com/office/word/2006/wordml" xmlns:wps="http://schemas.microsoft.com/office/word/2010/wordprocessingShape" mc:Ignorable="w14 w15 wp14">
   <w:endnote w:type="separator" w:id="-1">
     <w:p>
       <w:r>
@@ -1422,7 +1433,7 @@
 </file>
 
 <file path=word/footnotes.xml><?xml version="1.0" encoding="utf-8"?>
-<w:footnotes xmlns:wpc="http://schemas.microsoft.com/office/word/2010/wordprocessingCanvas" xmlns:cx="http://schemas.microsoft.com/office/drawing/2014/chartex" xmlns:cx1="http://schemas.microsoft.com/office/drawing/2015/9/8/chartex" xmlns:cx2="http://schemas.microsoft.com/office/drawing/2015/10/21/chartex" xmlns:cx3="http://schemas.microsoft.com/office/drawing/2016/5/9/chartex" xmlns:cx4="http://schemas.microsoft.com/office/drawing/2016/5/10/chartex" xmlns:cx5="http://schemas.microsoft.com/office/drawing/2016/5/11/chartex" xmlns:cx6="http://schemas.microsoft.com/office/drawing/2016/5/12/chartex" xmlns:cx7="http://schemas.microsoft.com/office/drawing/2016/5/13/chartex" xmlns:cx8="http://schemas.microsoft.com/office/drawing/2016/5/14/chartex" xmlns:mc="http://schemas.openxmlformats.org/markup-compatibility/2006" xmlns:aink="http://schemas.microsoft.com/office/drawing/2016/ink" xmlns:am3d="http://schemas.microsoft.com/office/drawing/2017/model3d" xmlns:o="urn:schemas-microsoft-com:office:office" xmlns:r="http://schemas.openxmlformats.org/officeDocument/2006/relationships" xmlns:m="http://schemas.openxmlformats.org/officeDocument/2006/math" xmlns:v="urn:schemas-microsoft-com:vml" xmlns:wp14="http://schemas.microsoft.com/office/word/2010/wordprocessingDrawing" xmlns:wp="http://schemas.openxmlformats.org/drawingml/2006/wordprocessingDrawing" xmlns:w10="urn:schemas-microsoft-com:office:word" xmlns:w="http://schemas.openxmlformats.org/wordprocessingml/2006/main" xmlns:w14="http://schemas.microsoft.com/office/word/2010/wordml" xmlns:w15="http://schemas.microsoft.com/office/word/2012/wordml" xmlns:w16cid="http://schemas.microsoft.com/office/word/2016/wordml/cid" xmlns:w16se="http://schemas.microsoft.com/office/word/2015/wordml/symex" xmlns:wpg="http://schemas.microsoft.com/office/word/2010/wordprocessingGroup" xmlns:wpi="http://schemas.microsoft.com/office/word/2010/wordprocessingInk" xmlns:wne="http://schemas.microsoft.com/office/word/2006/wordml" xmlns:wps="http://schemas.microsoft.com/office/word/2010/wordprocessingShape" mc:Ignorable="w14 w15 w16se w16cid wp14">
+<w:footnotes xmlns:wpc="http://schemas.microsoft.com/office/word/2010/wordprocessingCanvas" xmlns:mo="http://schemas.microsoft.com/office/mac/office/2008/main" xmlns:mc="http://schemas.openxmlformats.org/markup-compatibility/2006" xmlns:mv="urn:schemas-microsoft-com:mac:vml" xmlns:o="urn:schemas-microsoft-com:office:office" xmlns:r="http://schemas.openxmlformats.org/officeDocument/2006/relationships" xmlns:m="http://schemas.openxmlformats.org/officeDocument/2006/math" xmlns:v="urn:schemas-microsoft-com:vml" xmlns:wp14="http://schemas.microsoft.com/office/word/2010/wordprocessingDrawing" xmlns:wp="http://schemas.openxmlformats.org/drawingml/2006/wordprocessingDrawing" xmlns:w10="urn:schemas-microsoft-com:office:word" xmlns:w="http://schemas.openxmlformats.org/wordprocessingml/2006/main" xmlns:w14="http://schemas.microsoft.com/office/word/2010/wordml" xmlns:w15="http://schemas.microsoft.com/office/word/2012/wordml" xmlns:wpg="http://schemas.microsoft.com/office/word/2010/wordprocessingGroup" xmlns:wpi="http://schemas.microsoft.com/office/word/2010/wordprocessingInk" xmlns:wne="http://schemas.microsoft.com/office/word/2006/wordml" xmlns:wps="http://schemas.microsoft.com/office/word/2010/wordprocessingShape" mc:Ignorable="w14 w15 wp14">
   <w:footnote w:type="separator" w:id="-1">
     <w:p>
       <w:r>
@@ -1441,8 +1452,8 @@
 </file>
 
 <file path=word/numbering.xml><?xml version="1.0" encoding="utf-8"?>
-<w:numbering xmlns:wpc="http://schemas.microsoft.com/office/word/2010/wordprocessingCanvas" xmlns:cx="http://schemas.microsoft.com/office/drawing/2014/chartex" xmlns:cx1="http://schemas.microsoft.com/office/drawing/2015/9/8/chartex" xmlns:cx2="http://schemas.microsoft.com/office/drawing/2015/10/21/chartex" xmlns:cx3="http://schemas.microsoft.com/office/drawing/2016/5/9/chartex" xmlns:cx4="http://schemas.microsoft.com/office/drawing/2016/5/10/chartex" xmlns:cx5="http://schemas.microsoft.com/office/drawing/2016/5/11/chartex" xmlns:cx6="http://schemas.microsoft.com/office/drawing/2016/5/12/chartex" xmlns:cx7="http://schemas.microsoft.com/office/drawing/2016/5/13/chartex" xmlns:cx8="http://schemas.microsoft.com/office/drawing/2016/5/14/chartex" xmlns:mc="http://schemas.openxmlformats.org/markup-compatibility/2006" xmlns:aink="http://schemas.microsoft.com/office/drawing/2016/ink" xmlns:am3d="http://schemas.microsoft.com/office/drawing/2017/model3d" xmlns:o="urn:schemas-microsoft-com:office:office" xmlns:r="http://schemas.openxmlformats.org/officeDocument/2006/relationships" xmlns:m="http://schemas.openxmlformats.org/officeDocument/2006/math" xmlns:v="urn:schemas-microsoft-com:vml" xmlns:wp14="http://schemas.microsoft.com/office/word/2010/wordprocessingDrawing" xmlns:wp="http://schemas.openxmlformats.org/drawingml/2006/wordprocessingDrawing" xmlns:w10="urn:schemas-microsoft-com:office:word" xmlns:w="http://schemas.openxmlformats.org/wordprocessingml/2006/main" xmlns:w14="http://schemas.microsoft.com/office/word/2010/wordml" xmlns:w15="http://schemas.microsoft.com/office/word/2012/wordml" xmlns:w16cid="http://schemas.microsoft.com/office/word/2016/wordml/cid" xmlns:w16se="http://schemas.microsoft.com/office/word/2015/wordml/symex" xmlns:wpg="http://schemas.microsoft.com/office/word/2010/wordprocessingGroup" xmlns:wpi="http://schemas.microsoft.com/office/word/2010/wordprocessingInk" xmlns:wne="http://schemas.microsoft.com/office/word/2006/wordml" xmlns:wps="http://schemas.microsoft.com/office/word/2010/wordprocessingShape" mc:Ignorable="w14 w15 w16se w16cid wp14">
-  <w:abstractNum w:abstractNumId="0" w15:restartNumberingAfterBreak="0">
+<w:numbering xmlns:wpc="http://schemas.microsoft.com/office/word/2010/wordprocessingCanvas" xmlns:mo="http://schemas.microsoft.com/office/mac/office/2008/main" xmlns:mc="http://schemas.openxmlformats.org/markup-compatibility/2006" xmlns:mv="urn:schemas-microsoft-com:mac:vml" xmlns:o="urn:schemas-microsoft-com:office:office" xmlns:r="http://schemas.openxmlformats.org/officeDocument/2006/relationships" xmlns:m="http://schemas.openxmlformats.org/officeDocument/2006/math" xmlns:v="urn:schemas-microsoft-com:vml" xmlns:wp14="http://schemas.microsoft.com/office/word/2010/wordprocessingDrawing" xmlns:wp="http://schemas.openxmlformats.org/drawingml/2006/wordprocessingDrawing" xmlns:w10="urn:schemas-microsoft-com:office:word" xmlns:w="http://schemas.openxmlformats.org/wordprocessingml/2006/main" xmlns:w14="http://schemas.microsoft.com/office/word/2010/wordml" xmlns:w15="http://schemas.microsoft.com/office/word/2012/wordml" xmlns:wpg="http://schemas.microsoft.com/office/word/2010/wordprocessingGroup" xmlns:wpi="http://schemas.microsoft.com/office/word/2010/wordprocessingInk" xmlns:wne="http://schemas.microsoft.com/office/word/2006/wordml" xmlns:wps="http://schemas.microsoft.com/office/word/2010/wordprocessingShape" mc:Ignorable="w14 w15 wp14">
+  <w:abstractNum w:abstractNumId="0">
     <w:nsid w:val="174328C4"/>
     <w:multiLevelType w:val="hybridMultilevel"/>
     <w:tmpl w:val="DE9EF230"/>
@@ -1556,7 +1567,7 @@
       </w:rPr>
     </w:lvl>
   </w:abstractNum>
-  <w:abstractNum w:abstractNumId="1" w15:restartNumberingAfterBreak="0">
+  <w:abstractNum w:abstractNumId="1">
     <w:nsid w:val="1B651AF4"/>
     <w:multiLevelType w:val="multilevel"/>
     <w:tmpl w:val="830E4D74"/>
@@ -1669,7 +1680,7 @@
       </w:rPr>
     </w:lvl>
   </w:abstractNum>
-  <w:abstractNum w:abstractNumId="2" w15:restartNumberingAfterBreak="0">
+  <w:abstractNum w:abstractNumId="2">
     <w:nsid w:val="22611023"/>
     <w:multiLevelType w:val="multilevel"/>
     <w:tmpl w:val="63BA695C"/>
@@ -1782,7 +1793,7 @@
       </w:rPr>
     </w:lvl>
   </w:abstractNum>
-  <w:abstractNum w:abstractNumId="3" w15:restartNumberingAfterBreak="0">
+  <w:abstractNum w:abstractNumId="3">
     <w:nsid w:val="282A7FB2"/>
     <w:multiLevelType w:val="hybridMultilevel"/>
     <w:tmpl w:val="8AAEE0EA"/>
@@ -1895,7 +1906,7 @@
       </w:rPr>
     </w:lvl>
   </w:abstractNum>
-  <w:abstractNum w:abstractNumId="4" w15:restartNumberingAfterBreak="0">
+  <w:abstractNum w:abstractNumId="4">
     <w:nsid w:val="30712C8A"/>
     <w:multiLevelType w:val="hybridMultilevel"/>
     <w:tmpl w:val="CBFAC8C6"/>
@@ -2027,7 +2038,7 @@
 </file>
 
 <file path=word/styles.xml><?xml version="1.0" encoding="utf-8"?>
-<w:styles xmlns:mc="http://schemas.openxmlformats.org/markup-compatibility/2006" xmlns:r="http://schemas.openxmlformats.org/officeDocument/2006/relationships" xmlns:w="http://schemas.openxmlformats.org/wordprocessingml/2006/main" xmlns:w14="http://schemas.microsoft.com/office/word/2010/wordml" xmlns:w15="http://schemas.microsoft.com/office/word/2012/wordml" xmlns:w16cid="http://schemas.microsoft.com/office/word/2016/wordml/cid" xmlns:w16se="http://schemas.microsoft.com/office/word/2015/wordml/symex" mc:Ignorable="w14 w15 w16se w16cid">
+<w:styles xmlns:mc="http://schemas.openxmlformats.org/markup-compatibility/2006" xmlns:r="http://schemas.openxmlformats.org/officeDocument/2006/relationships" xmlns:w="http://schemas.openxmlformats.org/wordprocessingml/2006/main" xmlns:w14="http://schemas.microsoft.com/office/word/2010/wordml" xmlns:w15="http://schemas.microsoft.com/office/word/2012/wordml" mc:Ignorable="w14 w15">
   <w:docDefaults>
     <w:rPrDefault>
       <w:rPr>
@@ -2039,7 +2050,7 @@
     </w:rPrDefault>
     <w:pPrDefault/>
   </w:docDefaults>
-  <w:latentStyles w:defLockedState="0" w:defUIPriority="99" w:defSemiHidden="0" w:defUnhideWhenUsed="0" w:defQFormat="0" w:count="377">
+  <w:latentStyles w:defLockedState="0" w:defUIPriority="99" w:defSemiHidden="0" w:defUnhideWhenUsed="0" w:defQFormat="0" w:count="382">
     <w:lsdException w:name="Normal" w:uiPriority="0" w:qFormat="1"/>
     <w:lsdException w:name="heading 1" w:uiPriority="9" w:qFormat="1"/>
     <w:lsdException w:name="heading 2" w:semiHidden="1" w:uiPriority="9" w:unhideWhenUsed="1" w:qFormat="1"/>

</xml_diff>